<commit_message>
Problema, alcance y diagrama de clases
</commit_message>
<xml_diff>
--- a/TfAlgoritmos .docx
+++ b/TfAlgoritmos .docx
@@ -514,7 +514,7 @@
     <w:p/>
     <w:p>
       <w:pPr>
-        <w:jc w:val="center"/>
+        <w:jc w:val="both"/>
         <w:rPr>
           <w:b/>
           <w:bCs/>
@@ -550,7 +550,7 @@
     </w:p>
     <w:p>
       <w:pPr>
-        <w:jc w:val="center"/>
+        <w:jc w:val="both"/>
         <w:rPr>
           <w:b/>
           <w:bCs/>
@@ -563,6 +563,7 @@
     </w:p>
     <w:p>
       <w:pPr>
+        <w:jc w:val="both"/>
         <w:rPr>
           <w:color w:val="4472C4" w:themeColor="accent1"/>
           <w:sz w:val="32"/>
@@ -579,6 +580,9 @@
       </w:r>
     </w:p>
     <w:p>
+      <w:pPr>
+        <w:jc w:val="both"/>
+      </w:pPr>
       <w:r>
         <w:t xml:space="preserve">En </w:t>
       </w:r>
@@ -615,6 +619,7 @@
     </w:p>
     <w:p>
       <w:pPr>
+        <w:jc w:val="both"/>
         <w:rPr>
           <w:color w:val="4472C4" w:themeColor="accent1"/>
           <w:sz w:val="32"/>
@@ -627,36 +632,174 @@
           <w:sz w:val="32"/>
           <w:szCs w:val="32"/>
         </w:rPr>
-        <w:t>Objetivos:</w:t>
-      </w:r>
-    </w:p>
-    <w:p>
-      <w:r>
-        <w:t>El principal objetivo de este trabajo es construir tipos de datos abstractos y algoritmos, teniendo en cuenta las restricciones impuestas por los recursos computacionales.</w:t>
-      </w:r>
-      <w:r>
-        <w:t xml:space="preserve"> Otro objetivo de este trabajo es el fortalecer nuestros conocimientos en la implementación de diversas estructuras de datos, así como los algoritmos pertinentes, de tal forma que la solución funcione en su totalidad. </w:t>
-      </w:r>
-    </w:p>
-    <w:p>
-      <w:pPr>
+        <w:t>Problema</w:t>
+      </w:r>
+      <w:r>
         <w:rPr>
           <w:color w:val="4472C4" w:themeColor="accent1"/>
           <w:sz w:val="32"/>
           <w:szCs w:val="32"/>
         </w:rPr>
-      </w:pPr>
-      <w:r>
+        <w:t>:</w:t>
+      </w:r>
+    </w:p>
+    <w:p>
+      <w:pPr>
+        <w:jc w:val="both"/>
+      </w:pPr>
+      <w:r>
+        <w:t>Se requiere diseñar un programa que permita almacenar archivos llamados tablas. Que nos permitan la creación de estas mismas y la inserción de datos por columna. Filtrado de datos por columna, indexado, ordenamiento y exportación de los datos a un archivo plano en distintos formatos.</w:t>
+      </w:r>
+    </w:p>
+    <w:p>
+      <w:pPr>
+        <w:jc w:val="both"/>
         <w:rPr>
           <w:color w:val="4472C4" w:themeColor="accent1"/>
           <w:sz w:val="32"/>
           <w:szCs w:val="32"/>
         </w:rPr>
+      </w:pPr>
+      <w:r>
+        <w:rPr>
+          <w:color w:val="4472C4" w:themeColor="accent1"/>
+          <w:sz w:val="32"/>
+          <w:szCs w:val="32"/>
+        </w:rPr>
+        <w:t>Objetivos:</w:t>
+      </w:r>
+    </w:p>
+    <w:p>
+      <w:pPr>
+        <w:jc w:val="both"/>
+      </w:pPr>
+      <w:r>
+        <w:t>El principal objetivo de este trabajo es construir tipos de datos abstractos y algoritmos, teniendo en cuenta las restricciones impuestas por los recursos computacionales.</w:t>
+      </w:r>
+      <w:r>
+        <w:t xml:space="preserve"> Otro objetivo de este trabajo es el fortalecer nuestros conocimientos en la implementación de diversas estructuras de datos, así como los algoritmos pertinentes, de tal forma que la solución funcione en su totalidad. </w:t>
+      </w:r>
+    </w:p>
+    <w:p>
+      <w:pPr>
+        <w:jc w:val="both"/>
+        <w:rPr>
+          <w:color w:val="4472C4" w:themeColor="accent1"/>
+          <w:sz w:val="32"/>
+          <w:szCs w:val="32"/>
+        </w:rPr>
+      </w:pPr>
+      <w:r>
+        <w:rPr>
+          <w:color w:val="4472C4" w:themeColor="accent1"/>
+          <w:sz w:val="32"/>
+          <w:szCs w:val="32"/>
+        </w:rPr>
+        <w:t>Alcance del proyecto</w:t>
+      </w:r>
+      <w:r>
+        <w:rPr>
+          <w:color w:val="4472C4" w:themeColor="accent1"/>
+          <w:sz w:val="32"/>
+          <w:szCs w:val="32"/>
+        </w:rPr>
+        <w:t>:</w:t>
+      </w:r>
+    </w:p>
+    <w:p>
+      <w:pPr>
+        <w:jc w:val="both"/>
+      </w:pPr>
+      <w:r>
+        <w:t xml:space="preserve">Con el proyecto se quiere llegar a crear </w:t>
+      </w:r>
+      <w:r>
+        <w:t>un mini sistema</w:t>
+      </w:r>
+      <w:r>
+        <w:t xml:space="preserve"> SGDB (Sistema de gestión de bases de datos) genérica</w:t>
+      </w:r>
+      <w:r>
+        <w:t>. Con las siguientes características.</w:t>
+      </w:r>
+    </w:p>
+    <w:p>
+      <w:pPr>
+        <w:jc w:val="both"/>
+      </w:pPr>
+      <w:r>
+        <w:t>1.- Creación de tablas e inserción por columnas.</w:t>
+      </w:r>
+    </w:p>
+    <w:p>
+      <w:pPr>
+        <w:jc w:val="both"/>
+      </w:pPr>
+      <w:r>
+        <w:t>2.- Inserción de registros</w:t>
+      </w:r>
+    </w:p>
+    <w:p>
+      <w:pPr>
+        <w:jc w:val="both"/>
+      </w:pPr>
+      <w:r>
+        <w:t>3.- Indexado de datos por columnas</w:t>
+      </w:r>
+    </w:p>
+    <w:p>
+      <w:pPr>
+        <w:jc w:val="both"/>
+      </w:pPr>
+      <w:r>
+        <w:t>4.- Selección de datos por columnas</w:t>
+      </w:r>
+    </w:p>
+    <w:p>
+      <w:pPr>
+        <w:jc w:val="both"/>
+      </w:pPr>
+      <w:r>
+        <w:t>5.- Filtrado de datos por columnas</w:t>
+      </w:r>
+    </w:p>
+    <w:p>
+      <w:pPr>
+        <w:jc w:val="both"/>
+      </w:pPr>
+      <w:r>
+        <w:t>6.- Ordenamiento de datos por columnas</w:t>
+      </w:r>
+    </w:p>
+    <w:p>
+      <w:pPr>
+        <w:jc w:val="both"/>
+      </w:pPr>
+      <w:r>
+        <w:t>7.- Exportación de datos a archivos planos con diferente formato</w:t>
+      </w:r>
+    </w:p>
+    <w:p>
+      <w:pPr>
+        <w:jc w:val="both"/>
+        <w:rPr>
+          <w:color w:val="4472C4" w:themeColor="accent1"/>
+          <w:sz w:val="32"/>
+          <w:szCs w:val="32"/>
+        </w:rPr>
+      </w:pPr>
+      <w:r>
+        <w:rPr>
+          <w:color w:val="4472C4" w:themeColor="accent1"/>
+          <w:sz w:val="32"/>
+          <w:szCs w:val="32"/>
+        </w:rPr>
         <w:t>Marco conceptual:</w:t>
       </w:r>
     </w:p>
     <w:p>
       <w:pPr>
+        <w:jc w:val="both"/>
         <w:rPr>
           <w:sz w:val="26"/>
           <w:szCs w:val="26"/>
@@ -673,6 +816,7 @@
     <w:p>
       <w:pPr>
         <w:ind w:left="708"/>
+        <w:jc w:val="both"/>
         <w:rPr>
           <w:sz w:val="26"/>
           <w:szCs w:val="26"/>
@@ -683,6 +827,7 @@
           <w:sz w:val="26"/>
           <w:szCs w:val="26"/>
         </w:rPr>
+        <w:lastRenderedPageBreak/>
         <w:t xml:space="preserve">1.3.1 </w:t>
       </w:r>
       <w:r>
@@ -703,6 +848,7 @@
     <w:p>
       <w:pPr>
         <w:ind w:left="708"/>
+        <w:jc w:val="both"/>
       </w:pPr>
       <w:r>
         <w:t>Una base de datos es una colección de datos organizada en un sistema de archivos electrónicos. Esta permite el acceso directo a los datos almacenados y, también, permite que un programa o conjunto de programas puedan gestionar los datos almacenados. Según Rafael Campus Paré</w:t>
@@ -714,6 +860,7 @@
     <w:p>
       <w:pPr>
         <w:ind w:left="1416"/>
+        <w:jc w:val="both"/>
         <w:rPr>
           <w:i/>
           <w:iCs/>
@@ -744,6 +891,7 @@
     <w:p>
       <w:pPr>
         <w:ind w:left="1416"/>
+        <w:jc w:val="both"/>
         <w:rPr>
           <w:i/>
           <w:iCs/>
@@ -755,6 +903,7 @@
     <w:p>
       <w:pPr>
         <w:ind w:left="708"/>
+        <w:jc w:val="both"/>
         <w:rPr>
           <w:sz w:val="24"/>
           <w:szCs w:val="24"/>
@@ -799,6 +948,7 @@
     <w:p>
       <w:pPr>
         <w:ind w:left="708"/>
+        <w:jc w:val="both"/>
         <w:rPr>
           <w:sz w:val="24"/>
           <w:szCs w:val="24"/>
@@ -840,6 +990,7 @@
     <w:p>
       <w:pPr>
         <w:ind w:left="1416"/>
+        <w:jc w:val="both"/>
         <w:rPr>
           <w:i/>
           <w:iCs/>
@@ -850,7 +1001,6 @@
           <w:i/>
           <w:iCs/>
         </w:rPr>
-        <w:lastRenderedPageBreak/>
         <w:t>“</w:t>
       </w:r>
       <w:r>
@@ -871,6 +1021,7 @@
     <w:p>
       <w:pPr>
         <w:ind w:left="1416"/>
+        <w:jc w:val="both"/>
         <w:rPr>
           <w:i/>
           <w:iCs/>
@@ -882,6 +1033,7 @@
     <w:p>
       <w:pPr>
         <w:ind w:left="708"/>
+        <w:jc w:val="both"/>
         <w:rPr>
           <w:sz w:val="24"/>
           <w:szCs w:val="24"/>
@@ -892,27 +1044,13 @@
           <w:sz w:val="26"/>
           <w:szCs w:val="26"/>
         </w:rPr>
-        <w:t>1.3.</w:t>
+        <w:t xml:space="preserve">1.3.3 </w:t>
       </w:r>
       <w:r>
         <w:rPr>
           <w:sz w:val="26"/>
           <w:szCs w:val="26"/>
         </w:rPr>
-        <w:t>3</w:t>
-      </w:r>
-      <w:r>
-        <w:rPr>
-          <w:sz w:val="26"/>
-          <w:szCs w:val="26"/>
-        </w:rPr>
-        <w:t xml:space="preserve"> </w:t>
-      </w:r>
-      <w:r>
-        <w:rPr>
-          <w:sz w:val="26"/>
-          <w:szCs w:val="26"/>
-        </w:rPr>
         <w:tab/>
       </w:r>
       <w:r>
@@ -926,6 +1064,7 @@
     <w:p>
       <w:pPr>
         <w:ind w:left="708"/>
+        <w:jc w:val="both"/>
         <w:rPr>
           <w:sz w:val="24"/>
           <w:szCs w:val="24"/>
@@ -1032,6 +1171,7 @@
     <w:p>
       <w:pPr>
         <w:ind w:left="1416"/>
+        <w:jc w:val="both"/>
         <w:rPr>
           <w:i/>
           <w:iCs/>
@@ -1069,6 +1209,7 @@
     <w:p>
       <w:pPr>
         <w:ind w:left="708"/>
+        <w:jc w:val="both"/>
       </w:pPr>
       <w:r>
         <w:t>Partiendo de esa definición, utilizaremos</w:t>
@@ -1094,34 +1235,145 @@
           <w:color w:val="4472C4" w:themeColor="accent1"/>
           <w:sz w:val="32"/>
           <w:szCs w:val="32"/>
-        </w:rPr>
-      </w:pPr>
-    </w:p>
-    <w:p>
-      <w:pPr>
+          <w:u w:val="single"/>
+        </w:rPr>
+      </w:pPr>
+      <w:r>
         <w:rPr>
           <w:color w:val="4472C4" w:themeColor="accent1"/>
           <w:sz w:val="32"/>
           <w:szCs w:val="32"/>
         </w:rPr>
-      </w:pPr>
+        <w:t xml:space="preserve">Plan de trabajo detallado (Proyecto, </w:t>
+      </w:r>
+      <w:proofErr w:type="spellStart"/>
       <w:r>
         <w:rPr>
           <w:color w:val="4472C4" w:themeColor="accent1"/>
           <w:sz w:val="32"/>
           <w:szCs w:val="32"/>
         </w:rPr>
-        <w:t>Diagrama de clases:</w:t>
-      </w:r>
-    </w:p>
-    <w:p>
-      <w:pPr>
+        <w:t>Milestones</w:t>
+      </w:r>
+      <w:proofErr w:type="spellEnd"/>
+      <w:r>
         <w:rPr>
           <w:color w:val="4472C4" w:themeColor="accent1"/>
           <w:sz w:val="32"/>
           <w:szCs w:val="32"/>
         </w:rPr>
-      </w:pPr>
+        <w:t>, Issues)</w:t>
+      </w:r>
+      <w:r>
+        <w:rPr>
+          <w:color w:val="4472C4" w:themeColor="accent1"/>
+          <w:sz w:val="32"/>
+          <w:szCs w:val="32"/>
+        </w:rPr>
+        <w:t>:</w:t>
+      </w:r>
+    </w:p>
+    <w:p>
+      <w:pPr>
+        <w:rPr>
+          <w:color w:val="4472C4" w:themeColor="accent1"/>
+        </w:rPr>
+      </w:pPr>
+      <w:hyperlink r:id="rId9" w:history="1">
+        <w:r>
+          <w:rPr>
+            <w:rStyle w:val="Hipervnculo"/>
+          </w:rPr>
+          <w:t>https://github.com/XantX/TF_AlgoritmosTablas/projects</w:t>
+        </w:r>
+      </w:hyperlink>
+    </w:p>
+    <w:p>
+      <w:pPr>
+        <w:rPr>
+          <w:color w:val="4472C4" w:themeColor="accent1"/>
+          <w:sz w:val="32"/>
+          <w:szCs w:val="32"/>
+        </w:rPr>
+      </w:pPr>
+      <w:r>
+        <w:rPr>
+          <w:color w:val="4472C4" w:themeColor="accent1"/>
+          <w:sz w:val="32"/>
+          <w:szCs w:val="32"/>
+        </w:rPr>
+        <w:lastRenderedPageBreak/>
+        <w:t>Diagrama de clases:</w:t>
+      </w:r>
+    </w:p>
+    <w:p>
+      <w:pPr>
+        <w:rPr>
+          <w:color w:val="4472C4" w:themeColor="accent1"/>
+        </w:rPr>
+      </w:pPr>
+      <w:hyperlink r:id="rId10" w:history="1">
+        <w:r>
+          <w:rPr>
+            <w:rStyle w:val="Hipervnculo"/>
+          </w:rPr>
+          <w:t>https://app.lucidchart.com/invitations/accept/9ed6dfa4-3cbb-4d91-8f7f-63a2565e1250</w:t>
+        </w:r>
+      </w:hyperlink>
+    </w:p>
+    <w:p>
+      <w:pPr>
+        <w:rPr>
+          <w:color w:val="4472C4" w:themeColor="accent1"/>
+        </w:rPr>
+      </w:pPr>
+      <w:r>
+        <w:rPr>
+          <w:noProof/>
+          <w:color w:val="4472C4" w:themeColor="accent1"/>
+        </w:rPr>
+        <w:drawing>
+          <wp:inline distT="0" distB="0" distL="0" distR="0" wp14:anchorId="3AE20257" wp14:editId="758E73E0">
+            <wp:extent cx="5400040" cy="4087495"/>
+            <wp:effectExtent l="0" t="0" r="0" b="8255"/>
+            <wp:docPr id="3" name="Imagen 3"/>
+            <wp:cNvGraphicFramePr>
+              <a:graphicFrameLocks xmlns:a="http://schemas.openxmlformats.org/drawingml/2006/main" noChangeAspect="1"/>
+            </wp:cNvGraphicFramePr>
+            <a:graphic xmlns:a="http://schemas.openxmlformats.org/drawingml/2006/main">
+              <a:graphicData uri="http://schemas.openxmlformats.org/drawingml/2006/picture">
+                <pic:pic xmlns:pic="http://schemas.openxmlformats.org/drawingml/2006/picture">
+                  <pic:nvPicPr>
+                    <pic:cNvPr id="3" name="Diagrama de clasesTF ALgoritmos.png"/>
+                    <pic:cNvPicPr/>
+                  </pic:nvPicPr>
+                  <pic:blipFill>
+                    <a:blip r:embed="rId11" cstate="print">
+                      <a:extLst>
+                        <a:ext uri="{28A0092B-C50C-407E-A947-70E740481C1C}">
+                          <a14:useLocalDpi xmlns:a14="http://schemas.microsoft.com/office/drawing/2010/main" val="0"/>
+                        </a:ext>
+                      </a:extLst>
+                    </a:blip>
+                    <a:stretch>
+                      <a:fillRect/>
+                    </a:stretch>
+                  </pic:blipFill>
+                  <pic:spPr>
+                    <a:xfrm>
+                      <a:off x="0" y="0"/>
+                      <a:ext cx="5400040" cy="4087495"/>
+                    </a:xfrm>
+                    <a:prstGeom prst="rect">
+                      <a:avLst/>
+                    </a:prstGeom>
+                  </pic:spPr>
+                </pic:pic>
+              </a:graphicData>
+            </a:graphic>
+          </wp:inline>
+        </w:drawing>
+      </w:r>
     </w:p>
     <w:p>
       <w:pPr>
@@ -1788,7 +2040,6 @@
               <w:spacing w:line="240" w:lineRule="auto"/>
             </w:pPr>
             <w:r>
-              <w:lastRenderedPageBreak/>
               <w:t>Realizar el diagrama de clases de segundo nivel</w:t>
             </w:r>
           </w:p>
@@ -2952,6 +3203,7 @@
   <w:style w:type="character" w:default="1" w:styleId="Fuentedeprrafopredeter">
     <w:name w:val="Default Paragraph Font"/>
     <w:uiPriority w:val="1"/>
+    <w:semiHidden/>
     <w:unhideWhenUsed/>
   </w:style>
   <w:style w:type="table" w:default="1" w:styleId="Tablanormal">
@@ -3005,6 +3257,29 @@
         <w:insideV w:val="single" w:sz="4" w:space="0" w:color="auto"/>
       </w:tblBorders>
     </w:tblPr>
+  </w:style>
+  <w:style w:type="character" w:styleId="Hipervnculo">
+    <w:name w:val="Hyperlink"/>
+    <w:basedOn w:val="Fuentedeprrafopredeter"/>
+    <w:uiPriority w:val="99"/>
+    <w:unhideWhenUsed/>
+    <w:rsid w:val="00843FF6"/>
+    <w:rPr>
+      <w:color w:val="0000FF"/>
+      <w:u w:val="single"/>
+    </w:rPr>
+  </w:style>
+  <w:style w:type="character" w:styleId="Mencinsinresolver">
+    <w:name w:val="Unresolved Mention"/>
+    <w:basedOn w:val="Fuentedeprrafopredeter"/>
+    <w:uiPriority w:val="99"/>
+    <w:semiHidden/>
+    <w:unhideWhenUsed/>
+    <w:rsid w:val="00D9307C"/>
+    <w:rPr>
+      <w:color w:val="605E5C"/>
+      <w:shd w:val="clear" w:color="auto" w:fill="E1DFDD"/>
+    </w:rPr>
   </w:style>
 </w:styles>
 </file>
@@ -3271,6 +3546,15 @@
 </file>
 
 <file path=customXml/item1.xml><?xml version="1.0" encoding="utf-8"?>
+<?mso-contentType ?>
+<FormTemplates xmlns="http://schemas.microsoft.com/sharepoint/v3/contenttype/forms">
+  <Display>DocumentLibraryForm</Display>
+  <Edit>DocumentLibraryForm</Edit>
+  <New>DocumentLibraryForm</New>
+</FormTemplates>
+</file>
+
+<file path=customXml/item2.xml><?xml version="1.0" encoding="utf-8"?>
 <ct:contentTypeSchema xmlns:ct="http://schemas.microsoft.com/office/2006/metadata/contentType" xmlns:ma="http://schemas.microsoft.com/office/2006/metadata/properties/metaAttributes" ct:_="" ma:_="" ma:contentTypeName="Document" ma:contentTypeID="0x0101008184D2B8D263D348956F598FD7EA4D90" ma:contentTypeVersion="2" ma:contentTypeDescription="Create a new document." ma:contentTypeScope="" ma:versionID="bfe30ddacafcbc3505a269b4ee45a301">
   <xsd:schema xmlns:xsd="http://www.w3.org/2001/XMLSchema" xmlns:xs="http://www.w3.org/2001/XMLSchema" xmlns:p="http://schemas.microsoft.com/office/2006/metadata/properties" xmlns:ns3="b548c785-65c5-4416-91d9-2be0d95c8ca7" targetNamespace="http://schemas.microsoft.com/office/2006/metadata/properties" ma:root="true" ma:fieldsID="cd8390d9029af04312c641c7724d228e" ns3:_="">
     <xsd:import namespace="b548c785-65c5-4416-91d9-2be0d95c8ca7"/>
@@ -3402,15 +3686,6 @@
 </ct:contentTypeSchema>
 </file>
 
-<file path=customXml/item2.xml><?xml version="1.0" encoding="utf-8"?>
-<?mso-contentType ?>
-<FormTemplates xmlns="http://schemas.microsoft.com/sharepoint/v3/contenttype/forms">
-  <Display>DocumentLibraryForm</Display>
-  <Edit>DocumentLibraryForm</Edit>
-  <New>DocumentLibraryForm</New>
-</FormTemplates>
-</file>
-
 <file path=customXml/item3.xml><?xml version="1.0" encoding="utf-8"?>
 <p:properties xmlns:p="http://schemas.microsoft.com/office/2006/metadata/properties" xmlns:xsi="http://www.w3.org/2001/XMLSchema-instance" xmlns:pc="http://schemas.microsoft.com/office/infopath/2007/PartnerControls">
   <documentManagement/>
@@ -3418,6 +3693,14 @@
 </file>
 
 <file path=customXml/itemProps1.xml><?xml version="1.0" encoding="utf-8"?>
+<ds:datastoreItem xmlns:ds="http://schemas.openxmlformats.org/officeDocument/2006/customXml" ds:itemID="{DD71DC0F-96ED-4874-B1DF-5570B586BD67}">
+  <ds:schemaRefs>
+    <ds:schemaRef ds:uri="http://schemas.microsoft.com/sharepoint/v3/contenttype/forms"/>
+  </ds:schemaRefs>
+</ds:datastoreItem>
+</file>
+
+<file path=customXml/itemProps2.xml><?xml version="1.0" encoding="utf-8"?>
 <ds:datastoreItem xmlns:ds="http://schemas.openxmlformats.org/officeDocument/2006/customXml" ds:itemID="{8D3189DF-EAFE-46F2-B774-9D9F1DDD7F02}">
   <ds:schemaRefs>
     <ds:schemaRef ds:uri="http://schemas.microsoft.com/office/2006/metadata/contentType"/>
@@ -3435,14 +3718,6 @@
 </ds:datastoreItem>
 </file>
 
-<file path=customXml/itemProps2.xml><?xml version="1.0" encoding="utf-8"?>
-<ds:datastoreItem xmlns:ds="http://schemas.openxmlformats.org/officeDocument/2006/customXml" ds:itemID="{DD71DC0F-96ED-4874-B1DF-5570B586BD67}">
-  <ds:schemaRefs>
-    <ds:schemaRef ds:uri="http://schemas.microsoft.com/sharepoint/v3/contenttype/forms"/>
-  </ds:schemaRefs>
-</ds:datastoreItem>
-</file>
-
 <file path=customXml/itemProps3.xml><?xml version="1.0" encoding="utf-8"?>
 <ds:datastoreItem xmlns:ds="http://schemas.openxmlformats.org/officeDocument/2006/customXml" ds:itemID="{C7DFFB1E-9A1A-4E99-B33D-A6BBC9A24E40}">
   <ds:schemaRefs>

</xml_diff>

<commit_message>
Ultimos detalle de word
</commit_message>
<xml_diff>
--- a/TfAlgoritmos .docx
+++ b/TfAlgoritmos .docx
@@ -438,13 +438,23 @@
           <w:lang w:eastAsia="es-PE"/>
         </w:rPr>
       </w:pPr>
+      <w:proofErr w:type="spellStart"/>
       <w:r>
         <w:rPr>
           <w:rFonts w:eastAsia="Times New Roman" w:cstheme="minorHAnsi"/>
           <w:color w:val="000000"/>
           <w:lang w:eastAsia="es-PE"/>
         </w:rPr>
-        <w:t>Toulier Funes, Sebastian</w:t>
+        <w:t>Toulier</w:t>
+      </w:r>
+      <w:proofErr w:type="spellEnd"/>
+      <w:r>
+        <w:rPr>
+          <w:rFonts w:eastAsia="Times New Roman" w:cstheme="minorHAnsi"/>
+          <w:color w:val="000000"/>
+          <w:lang w:eastAsia="es-PE"/>
+        </w:rPr>
+        <w:t xml:space="preserve"> Funes, Sebastian</w:t>
       </w:r>
     </w:p>
     <w:p>
@@ -1073,8 +1083,25 @@
           <w:sz w:val="24"/>
           <w:szCs w:val="24"/>
         </w:rPr>
-        <w:t xml:space="preserve">Thomas Cormen, en su libro </w:t>
-      </w:r>
+        <w:t xml:space="preserve">Thomas </w:t>
+      </w:r>
+      <w:proofErr w:type="spellStart"/>
+      <w:r>
+        <w:rPr>
+          <w:sz w:val="24"/>
+          <w:szCs w:val="24"/>
+        </w:rPr>
+        <w:t>Cormen</w:t>
+      </w:r>
+      <w:proofErr w:type="spellEnd"/>
+      <w:r>
+        <w:rPr>
+          <w:sz w:val="24"/>
+          <w:szCs w:val="24"/>
+        </w:rPr>
+        <w:t xml:space="preserve">, en su libro </w:t>
+      </w:r>
+      <w:proofErr w:type="spellStart"/>
       <w:r>
         <w:rPr>
           <w:i/>
@@ -1082,8 +1109,9 @@
           <w:sz w:val="24"/>
           <w:szCs w:val="24"/>
         </w:rPr>
-        <w:t>Introduction to algorithms</w:t>
-      </w:r>
+        <w:t>Introduction</w:t>
+      </w:r>
+      <w:proofErr w:type="spellEnd"/>
       <w:r>
         <w:rPr>
           <w:i/>
@@ -1091,6 +1119,46 @@
           <w:sz w:val="24"/>
           <w:szCs w:val="24"/>
         </w:rPr>
+        <w:t xml:space="preserve"> </w:t>
+      </w:r>
+      <w:proofErr w:type="spellStart"/>
+      <w:r>
+        <w:rPr>
+          <w:i/>
+          <w:iCs/>
+          <w:sz w:val="24"/>
+          <w:szCs w:val="24"/>
+        </w:rPr>
+        <w:t>to</w:t>
+      </w:r>
+      <w:proofErr w:type="spellEnd"/>
+      <w:r>
+        <w:rPr>
+          <w:i/>
+          <w:iCs/>
+          <w:sz w:val="24"/>
+          <w:szCs w:val="24"/>
+        </w:rPr>
+        <w:t xml:space="preserve"> </w:t>
+      </w:r>
+      <w:proofErr w:type="spellStart"/>
+      <w:r>
+        <w:rPr>
+          <w:i/>
+          <w:iCs/>
+          <w:sz w:val="24"/>
+          <w:szCs w:val="24"/>
+        </w:rPr>
+        <w:t>algorithms</w:t>
+      </w:r>
+      <w:proofErr w:type="spellEnd"/>
+      <w:r>
+        <w:rPr>
+          <w:i/>
+          <w:iCs/>
+          <w:sz w:val="24"/>
+          <w:szCs w:val="24"/>
+        </w:rPr>
         <w:t xml:space="preserve">, </w:t>
       </w:r>
       <w:r>
@@ -1182,7 +1250,25 @@
           <w:sz w:val="32"/>
           <w:szCs w:val="32"/>
         </w:rPr>
-        <w:t>Plan de trabajo detallado (Proyecto, Milestones, Issues)</w:t>
+        <w:t xml:space="preserve">Plan de trabajo detallado (Proyecto, </w:t>
+      </w:r>
+      <w:proofErr w:type="spellStart"/>
+      <w:r>
+        <w:rPr>
+          <w:color w:val="4472C4" w:themeColor="accent1"/>
+          <w:sz w:val="32"/>
+          <w:szCs w:val="32"/>
+        </w:rPr>
+        <w:t>Milestones</w:t>
+      </w:r>
+      <w:proofErr w:type="spellEnd"/>
+      <w:r>
+        <w:rPr>
+          <w:color w:val="4472C4" w:themeColor="accent1"/>
+          <w:sz w:val="32"/>
+          <w:szCs w:val="32"/>
+        </w:rPr>
+        <w:t>, Issues)</w:t>
       </w:r>
       <w:r>
         <w:rPr>
@@ -1363,6 +1449,7 @@
                 <w:szCs w:val="24"/>
               </w:rPr>
             </w:pPr>
+            <w:proofErr w:type="spellStart"/>
             <w:r>
               <w:rPr>
                 <w:b/>
@@ -1372,6 +1459,7 @@
               </w:rPr>
               <w:t>N°</w:t>
             </w:r>
+            <w:proofErr w:type="spellEnd"/>
           </w:p>
         </w:tc>
         <w:tc>
@@ -1656,8 +1744,13 @@
               <w:spacing w:line="240" w:lineRule="auto"/>
             </w:pPr>
             <w:r>
-              <w:t>Crear el repositorio en Github</w:t>
+              <w:t xml:space="preserve">Crear el repositorio en </w:t>
             </w:r>
+            <w:proofErr w:type="spellStart"/>
+            <w:r>
+              <w:t>Github</w:t>
+            </w:r>
+            <w:proofErr w:type="spellEnd"/>
           </w:p>
           <w:p>
             <w:pPr>
@@ -2765,16 +2858,92 @@
           <w:szCs w:val="28"/>
         </w:rPr>
       </w:pPr>
-    </w:p>
-    <w:p>
-      <w:pPr>
+      <w:r>
         <w:rPr>
           <w:sz w:val="28"/>
           <w:szCs w:val="28"/>
         </w:rPr>
-      </w:pPr>
-      <w:r>
-        <w:rPr>
+        <w:t xml:space="preserve">Se </w:t>
+      </w:r>
+      <w:r>
+        <w:rPr>
+          <w:sz w:val="28"/>
+          <w:szCs w:val="28"/>
+        </w:rPr>
+        <w:t>usarán</w:t>
+      </w:r>
+      <w:r>
+        <w:rPr>
+          <w:sz w:val="28"/>
+          <w:szCs w:val="28"/>
+        </w:rPr>
+        <w:t xml:space="preserve"> los </w:t>
+      </w:r>
+      <w:r>
+        <w:rPr>
+          <w:sz w:val="28"/>
+          <w:szCs w:val="28"/>
+        </w:rPr>
+        <w:t>árboles</w:t>
+      </w:r>
+      <w:r>
+        <w:rPr>
+          <w:sz w:val="28"/>
+          <w:szCs w:val="28"/>
+        </w:rPr>
+        <w:t xml:space="preserve"> binarios para indexar los datos del </w:t>
+      </w:r>
+      <w:proofErr w:type="spellStart"/>
+      <w:r>
+        <w:rPr>
+          <w:sz w:val="28"/>
+          <w:szCs w:val="28"/>
+        </w:rPr>
+        <w:t>MiniSGDB</w:t>
+      </w:r>
+      <w:proofErr w:type="spellEnd"/>
+      <w:r>
+        <w:rPr>
+          <w:sz w:val="28"/>
+          <w:szCs w:val="28"/>
+        </w:rPr>
+        <w:t xml:space="preserve"> y así obtener una complejidad o(</w:t>
+      </w:r>
+      <w:proofErr w:type="spellStart"/>
+      <w:r>
+        <w:rPr>
+          <w:sz w:val="28"/>
+          <w:szCs w:val="28"/>
+        </w:rPr>
+        <w:t>LogN</w:t>
+      </w:r>
+      <w:proofErr w:type="spellEnd"/>
+      <w:r>
+        <w:rPr>
+          <w:sz w:val="28"/>
+          <w:szCs w:val="28"/>
+        </w:rPr>
+        <w:t>) en las búsquedas.</w:t>
+      </w:r>
+    </w:p>
+    <w:p>
+      <w:pPr>
+        <w:rPr>
+          <w:sz w:val="28"/>
+          <w:szCs w:val="28"/>
+        </w:rPr>
+      </w:pPr>
+    </w:p>
+    <w:p>
+      <w:pPr>
+        <w:rPr>
+          <w:sz w:val="28"/>
+          <w:szCs w:val="28"/>
+        </w:rPr>
+      </w:pPr>
+      <w:r>
+        <w:rPr>
+          <w:noProof/>
           <w:sz w:val="28"/>
           <w:szCs w:val="28"/>
         </w:rPr>
@@ -2897,13 +3066,59 @@
     <w:p>
       <w:pPr>
         <w:rPr>
-          <w:color w:val="4472C4" w:themeColor="accent1"/>
-          <w:sz w:val="32"/>
-          <w:szCs w:val="32"/>
-        </w:rPr>
-      </w:pPr>
-      <w:r>
-        <w:rPr>
+          <w:sz w:val="28"/>
+          <w:szCs w:val="28"/>
+        </w:rPr>
+      </w:pPr>
+      <w:r>
+        <w:rPr>
+          <w:sz w:val="28"/>
+          <w:szCs w:val="28"/>
+        </w:rPr>
+        <w:t xml:space="preserve">Se usuran las listas doblemente enlazadas para almacenar los datos del </w:t>
+      </w:r>
+      <w:proofErr w:type="spellStart"/>
+      <w:r>
+        <w:rPr>
+          <w:sz w:val="28"/>
+          <w:szCs w:val="28"/>
+        </w:rPr>
+        <w:t>MiniSGDB</w:t>
+      </w:r>
+      <w:proofErr w:type="spellEnd"/>
+      <w:r>
+        <w:rPr>
+          <w:sz w:val="28"/>
+          <w:szCs w:val="28"/>
+        </w:rPr>
+        <w:t xml:space="preserve"> para el ahorro de memoria al </w:t>
+      </w:r>
+      <w:r>
+        <w:rPr>
+          <w:sz w:val="28"/>
+          <w:szCs w:val="28"/>
+        </w:rPr>
+        <w:t>momento</w:t>
+      </w:r>
+      <w:r>
+        <w:rPr>
+          <w:sz w:val="28"/>
+          <w:szCs w:val="28"/>
+        </w:rPr>
+        <w:t xml:space="preserve"> de ejecución y la facilidad para agregar filas a la tabla.</w:t>
+      </w:r>
+    </w:p>
+    <w:p>
+      <w:pPr>
+        <w:rPr>
+          <w:color w:val="4472C4" w:themeColor="accent1"/>
+          <w:sz w:val="32"/>
+          <w:szCs w:val="32"/>
+        </w:rPr>
+      </w:pPr>
+      <w:r>
+        <w:rPr>
+          <w:noProof/>
           <w:color w:val="4472C4" w:themeColor="accent1"/>
           <w:sz w:val="32"/>
           <w:szCs w:val="32"/>
@@ -3007,47 +3222,54 @@
           <w:szCs w:val="20"/>
           <w:lang w:eastAsia="es-PE"/>
         </w:rPr>
-        <w:t xml:space="preserve">la figura ilustra </w:t>
-      </w:r>
-      <w:r>
-        <w:rPr>
-          <w:rFonts w:ascii="Times New Roman" w:eastAsia="Times New Roman" w:hAnsi="Times New Roman" w:cs="Times New Roman"/>
-          <w:color w:val="000000"/>
-          <w:sz w:val="20"/>
-          <w:szCs w:val="20"/>
-          <w:lang w:eastAsia="es-PE"/>
-        </w:rPr>
-        <w:t xml:space="preserve">una lista doblemente enlazada, </w:t>
-      </w:r>
-      <w:r>
-        <w:rPr>
-          <w:rFonts w:ascii="Times New Roman" w:eastAsia="Times New Roman" w:hAnsi="Times New Roman" w:cs="Times New Roman"/>
-          <w:color w:val="000000"/>
-          <w:sz w:val="20"/>
-          <w:szCs w:val="20"/>
-          <w:lang w:eastAsia="es-PE"/>
-        </w:rPr>
-        <w:t xml:space="preserve">que permite </w:t>
-      </w:r>
-      <w:r>
-        <w:rPr>
-          <w:rFonts w:ascii="Times New Roman" w:eastAsia="Times New Roman" w:hAnsi="Times New Roman" w:cs="Times New Roman"/>
-          <w:color w:val="000000"/>
-          <w:sz w:val="20"/>
-          <w:szCs w:val="20"/>
-          <w:lang w:eastAsia="es-PE"/>
-        </w:rPr>
-        <w:t>almacenar datos para luego poder gestionarlos.</w:t>
-      </w:r>
-    </w:p>
-    <w:p>
-      <w:pPr>
-        <w:rPr>
-          <w:color w:val="4472C4" w:themeColor="accent1"/>
-          <w:sz w:val="32"/>
-          <w:szCs w:val="32"/>
-        </w:rPr>
-      </w:pPr>
+        <w:t>la figura ilustra una lista doblemente enlazada, que permite almacenar datos para luego poder gestionarlos.</w:t>
+      </w:r>
+    </w:p>
+    <w:p>
+      <w:pPr>
+        <w:rPr>
+          <w:sz w:val="28"/>
+          <w:szCs w:val="28"/>
+        </w:rPr>
+      </w:pPr>
+      <w:r>
+        <w:rPr>
+          <w:sz w:val="28"/>
+          <w:szCs w:val="28"/>
+        </w:rPr>
+        <w:t>Archivos</w:t>
+      </w:r>
+    </w:p>
+    <w:p>
+      <w:pPr>
+        <w:rPr>
+          <w:sz w:val="28"/>
+          <w:szCs w:val="28"/>
+        </w:rPr>
+      </w:pPr>
+      <w:r>
+        <w:rPr>
+          <w:sz w:val="28"/>
+          <w:szCs w:val="28"/>
+        </w:rPr>
+        <w:t xml:space="preserve">Se usuran archivos planos de extensión CSV para la exportación de datos del </w:t>
+      </w:r>
+      <w:proofErr w:type="spellStart"/>
+      <w:r>
+        <w:rPr>
+          <w:sz w:val="28"/>
+          <w:szCs w:val="28"/>
+        </w:rPr>
+        <w:t>MiniSGDB</w:t>
+      </w:r>
+      <w:proofErr w:type="spellEnd"/>
+      <w:r>
+        <w:rPr>
+          <w:sz w:val="28"/>
+          <w:szCs w:val="28"/>
+        </w:rPr>
+        <w:t xml:space="preserve"> para hacer uso del programa Excel para un mejor manejo de los datos.</w:t>
+      </w:r>
     </w:p>
     <w:p>
       <w:pPr>
@@ -3319,6 +3541,7 @@
           <w:lang w:eastAsia="es-PE"/>
         </w:rPr>
       </w:pPr>
+      <w:proofErr w:type="spellStart"/>
       <w:r>
         <w:rPr>
           <w:rFonts w:ascii="Calibri" w:eastAsia="Times New Roman" w:hAnsi="Calibri" w:cs="Calibri"/>
@@ -3327,7 +3550,62 @@
           <w:szCs w:val="24"/>
           <w:lang w:val="en-GB" w:eastAsia="es-PE"/>
         </w:rPr>
-        <w:t>Cormen, T. H., Leiserson, C. E., Rivest, R. L., &amp; Stein, C. (2009). </w:t>
+        <w:t>Cormen</w:t>
+      </w:r>
+      <w:proofErr w:type="spellEnd"/>
+      <w:r>
+        <w:rPr>
+          <w:rFonts w:ascii="Calibri" w:eastAsia="Times New Roman" w:hAnsi="Calibri" w:cs="Calibri"/>
+          <w:color w:val="000000"/>
+          <w:sz w:val="24"/>
+          <w:szCs w:val="24"/>
+          <w:lang w:val="en-GB" w:eastAsia="es-PE"/>
+        </w:rPr>
+        <w:t xml:space="preserve">, T. H., </w:t>
+      </w:r>
+      <w:proofErr w:type="spellStart"/>
+      <w:r>
+        <w:rPr>
+          <w:rFonts w:ascii="Calibri" w:eastAsia="Times New Roman" w:hAnsi="Calibri" w:cs="Calibri"/>
+          <w:color w:val="000000"/>
+          <w:sz w:val="24"/>
+          <w:szCs w:val="24"/>
+          <w:lang w:val="en-GB" w:eastAsia="es-PE"/>
+        </w:rPr>
+        <w:t>Leiserson</w:t>
+      </w:r>
+      <w:proofErr w:type="spellEnd"/>
+      <w:r>
+        <w:rPr>
+          <w:rFonts w:ascii="Calibri" w:eastAsia="Times New Roman" w:hAnsi="Calibri" w:cs="Calibri"/>
+          <w:color w:val="000000"/>
+          <w:sz w:val="24"/>
+          <w:szCs w:val="24"/>
+          <w:lang w:val="en-GB" w:eastAsia="es-PE"/>
+        </w:rPr>
+        <w:t xml:space="preserve">, C. E., </w:t>
+      </w:r>
+      <w:proofErr w:type="spellStart"/>
+      <w:r>
+        <w:rPr>
+          <w:rFonts w:ascii="Calibri" w:eastAsia="Times New Roman" w:hAnsi="Calibri" w:cs="Calibri"/>
+          <w:color w:val="000000"/>
+          <w:sz w:val="24"/>
+          <w:szCs w:val="24"/>
+          <w:lang w:val="en-GB" w:eastAsia="es-PE"/>
+        </w:rPr>
+        <w:t>Rivest</w:t>
+      </w:r>
+      <w:proofErr w:type="spellEnd"/>
+      <w:r>
+        <w:rPr>
+          <w:rFonts w:ascii="Calibri" w:eastAsia="Times New Roman" w:hAnsi="Calibri" w:cs="Calibri"/>
+          <w:color w:val="000000"/>
+          <w:sz w:val="24"/>
+          <w:szCs w:val="24"/>
+          <w:lang w:val="en-GB" w:eastAsia="es-PE"/>
+        </w:rPr>
+        <w:t>, R. L., &amp; Stein, C. (2009). </w:t>
       </w:r>
       <w:r>
         <w:rPr>
@@ -4866,6 +5144,21 @@
 </file>
 
 <file path=customXml/item1.xml><?xml version="1.0" encoding="utf-8"?>
+<?mso-contentType ?>
+<FormTemplates xmlns="http://schemas.microsoft.com/sharepoint/v3/contenttype/forms">
+  <Display>DocumentLibraryForm</Display>
+  <Edit>DocumentLibraryForm</Edit>
+  <New>DocumentLibraryForm</New>
+</FormTemplates>
+</file>
+
+<file path=customXml/item2.xml><?xml version="1.0" encoding="utf-8"?>
+<p:properties xmlns:p="http://schemas.microsoft.com/office/2006/metadata/properties" xmlns:xsi="http://www.w3.org/2001/XMLSchema-instance" xmlns:pc="http://schemas.microsoft.com/office/infopath/2007/PartnerControls">
+  <documentManagement/>
+</p:properties>
+</file>
+
+<file path=customXml/item3.xml><?xml version="1.0" encoding="utf-8"?>
 <ct:contentTypeSchema xmlns:ct="http://schemas.microsoft.com/office/2006/metadata/contentType" xmlns:ma="http://schemas.microsoft.com/office/2006/metadata/properties/metaAttributes" ct:_="" ma:_="" ma:contentTypeName="Document" ma:contentTypeID="0x0101008184D2B8D263D348956F598FD7EA4D90" ma:contentTypeVersion="2" ma:contentTypeDescription="Create a new document." ma:contentTypeScope="" ma:versionID="bfe30ddacafcbc3505a269b4ee45a301">
   <xsd:schema xmlns:xsd="http://www.w3.org/2001/XMLSchema" xmlns:xs="http://www.w3.org/2001/XMLSchema" xmlns:p="http://schemas.microsoft.com/office/2006/metadata/properties" xmlns:ns3="b548c785-65c5-4416-91d9-2be0d95c8ca7" targetNamespace="http://schemas.microsoft.com/office/2006/metadata/properties" ma:root="true" ma:fieldsID="cd8390d9029af04312c641c7724d228e" ns3:_="">
     <xsd:import namespace="b548c785-65c5-4416-91d9-2be0d95c8ca7"/>
@@ -4997,22 +5290,24 @@
 </ct:contentTypeSchema>
 </file>
 
-<file path=customXml/item2.xml><?xml version="1.0" encoding="utf-8"?>
-<p:properties xmlns:p="http://schemas.microsoft.com/office/2006/metadata/properties" xmlns:xsi="http://www.w3.org/2001/XMLSchema-instance" xmlns:pc="http://schemas.microsoft.com/office/infopath/2007/PartnerControls">
-  <documentManagement/>
-</p:properties>
+<file path=customXml/itemProps1.xml><?xml version="1.0" encoding="utf-8"?>
+<ds:datastoreItem xmlns:ds="http://schemas.openxmlformats.org/officeDocument/2006/customXml" ds:itemID="{DD71DC0F-96ED-4874-B1DF-5570B586BD67}">
+  <ds:schemaRefs>
+    <ds:schemaRef ds:uri="http://schemas.microsoft.com/sharepoint/v3/contenttype/forms"/>
+  </ds:schemaRefs>
+</ds:datastoreItem>
 </file>
 
-<file path=customXml/item3.xml><?xml version="1.0" encoding="utf-8"?>
-<?mso-contentType ?>
-<FormTemplates xmlns="http://schemas.microsoft.com/sharepoint/v3/contenttype/forms">
-  <Display>DocumentLibraryForm</Display>
-  <Edit>DocumentLibraryForm</Edit>
-  <New>DocumentLibraryForm</New>
-</FormTemplates>
+<file path=customXml/itemProps2.xml><?xml version="1.0" encoding="utf-8"?>
+<ds:datastoreItem xmlns:ds="http://schemas.openxmlformats.org/officeDocument/2006/customXml" ds:itemID="{C7DFFB1E-9A1A-4E99-B33D-A6BBC9A24E40}">
+  <ds:schemaRefs>
+    <ds:schemaRef ds:uri="http://schemas.microsoft.com/office/2006/metadata/properties"/>
+    <ds:schemaRef ds:uri="http://schemas.microsoft.com/office/infopath/2007/PartnerControls"/>
+  </ds:schemaRefs>
+</ds:datastoreItem>
 </file>
 
-<file path=customXml/itemProps1.xml><?xml version="1.0" encoding="utf-8"?>
+<file path=customXml/itemProps3.xml><?xml version="1.0" encoding="utf-8"?>
 <ds:datastoreItem xmlns:ds="http://schemas.openxmlformats.org/officeDocument/2006/customXml" ds:itemID="{8D3189DF-EAFE-46F2-B774-9D9F1DDD7F02}">
   <ds:schemaRefs>
     <ds:schemaRef ds:uri="http://schemas.microsoft.com/office/2006/metadata/contentType"/>
@@ -5028,21 +5323,4 @@
     <ds:schemaRef ds:uri="http://schemas.microsoft.com/internal/obd"/>
   </ds:schemaRefs>
 </ds:datastoreItem>
-</file>
-
-<file path=customXml/itemProps2.xml><?xml version="1.0" encoding="utf-8"?>
-<ds:datastoreItem xmlns:ds="http://schemas.openxmlformats.org/officeDocument/2006/customXml" ds:itemID="{C7DFFB1E-9A1A-4E99-B33D-A6BBC9A24E40}">
-  <ds:schemaRefs>
-    <ds:schemaRef ds:uri="http://schemas.microsoft.com/office/2006/metadata/properties"/>
-    <ds:schemaRef ds:uri="http://schemas.microsoft.com/office/infopath/2007/PartnerControls"/>
-  </ds:schemaRefs>
-</ds:datastoreItem>
-</file>
-
-<file path=customXml/itemProps3.xml><?xml version="1.0" encoding="utf-8"?>
-<ds:datastoreItem xmlns:ds="http://schemas.openxmlformats.org/officeDocument/2006/customXml" ds:itemID="{DD71DC0F-96ED-4874-B1DF-5570B586BD67}">
-  <ds:schemaRefs>
-    <ds:schemaRef ds:uri="http://schemas.microsoft.com/sharepoint/v3/contenttype/forms"/>
-  </ds:schemaRefs>
-</ds:datastoreItem>
 </file>
</xml_diff>